<commit_message>
Included support for  new profiles
</commit_message>
<xml_diff>
--- a/models/tools/pruning-and-refactoring/qos-profile/src/main/resources/QosProfile/Gendoc/gendocTemplate.docx
+++ b/models/tools/pruning-and-refactoring/qos-profile/src/main/resources/QosProfile/Gendoc/gendocTemplate.docx
@@ -1,6 +1,6 @@
 
 <file path=word/document.xml><?xml version="1.0" encoding="utf-8"?>
-<w:document xmlns:wpc="http://schemas.microsoft.com/office/word/2010/wordprocessingCanvas" xmlns:mc="http://schemas.openxmlformats.org/markup-compatibility/2006" xmlns:o="urn:schemas-microsoft-com:office:office" xmlns:r="http://schemas.openxmlformats.org/officeDocument/2006/relationships" xmlns:m="http://schemas.openxmlformats.org/officeDocument/2006/math" xmlns:v="urn:schemas-microsoft-com:vml" xmlns:wp14="http://schemas.microsoft.com/office/word/2010/wordprocessingDrawing" xmlns:wp="http://schemas.openxmlformats.org/drawingml/2006/wordprocessingDrawing" xmlns:w10="urn:schemas-microsoft-com:office:word" xmlns:w="http://schemas.openxmlformats.org/wordprocessingml/2006/main" xmlns:w14="http://schemas.microsoft.com/office/word/2010/wordml" xmlns:w15="http://schemas.microsoft.com/office/word/2012/wordml" xmlns:wpg="http://schemas.microsoft.com/office/word/2010/wordprocessingGroup" xmlns:wpi="http://schemas.microsoft.com/office/word/2010/wordprocessingInk" xmlns:wne="http://schemas.microsoft.com/office/word/2006/wordml" xmlns:wps="http://schemas.microsoft.com/office/word/2010/wordprocessingShape" mc:Ignorable="w14 w15 wp14">
+<w:document xmlns:wpc="http://schemas.microsoft.com/office/word/2010/wordprocessingCanvas" xmlns:cx="http://schemas.microsoft.com/office/drawing/2014/chartex" xmlns:cx1="http://schemas.microsoft.com/office/drawing/2015/9/8/chartex" xmlns:cx2="http://schemas.microsoft.com/office/drawing/2015/10/21/chartex" xmlns:cx3="http://schemas.microsoft.com/office/drawing/2016/5/9/chartex" xmlns:cx4="http://schemas.microsoft.com/office/drawing/2016/5/10/chartex" xmlns:cx5="http://schemas.microsoft.com/office/drawing/2016/5/11/chartex" xmlns:cx6="http://schemas.microsoft.com/office/drawing/2016/5/12/chartex" xmlns:cx7="http://schemas.microsoft.com/office/drawing/2016/5/13/chartex" xmlns:cx8="http://schemas.microsoft.com/office/drawing/2016/5/14/chartex" xmlns:mc="http://schemas.openxmlformats.org/markup-compatibility/2006" xmlns:aink="http://schemas.microsoft.com/office/drawing/2016/ink" xmlns:am3d="http://schemas.microsoft.com/office/drawing/2017/model3d" xmlns:o="urn:schemas-microsoft-com:office:office" xmlns:r="http://schemas.openxmlformats.org/officeDocument/2006/relationships" xmlns:m="http://schemas.openxmlformats.org/officeDocument/2006/math" xmlns:v="urn:schemas-microsoft-com:vml" xmlns:wp14="http://schemas.microsoft.com/office/word/2010/wordprocessingDrawing" xmlns:wp="http://schemas.openxmlformats.org/drawingml/2006/wordprocessingDrawing" xmlns:w10="urn:schemas-microsoft-com:office:word" xmlns:w="http://schemas.openxmlformats.org/wordprocessingml/2006/main" xmlns:w14="http://schemas.microsoft.com/office/word/2010/wordml" xmlns:w15="http://schemas.microsoft.com/office/word/2012/wordml" xmlns:w16cex="http://schemas.microsoft.com/office/word/2018/wordml/cex" xmlns:w16cid="http://schemas.microsoft.com/office/word/2016/wordml/cid" xmlns:w16="http://schemas.microsoft.com/office/word/2018/wordml" xmlns:w16sdtdh="http://schemas.microsoft.com/office/word/2020/wordml/sdtdatahash" xmlns:w16se="http://schemas.microsoft.com/office/word/2015/wordml/symex" xmlns:wpg="http://schemas.microsoft.com/office/word/2010/wordprocessingGroup" xmlns:wpi="http://schemas.microsoft.com/office/word/2010/wordprocessingInk" xmlns:wne="http://schemas.microsoft.com/office/word/2006/wordml" xmlns:wps="http://schemas.microsoft.com/office/word/2010/wordprocessingShape" mc:Ignorable="w14 w15 w16se w16cid w16 w16cex w16sdtdh wp14">
   <w:background w:color="FFFFFF"/>
   <w:body>
     <w:p>
@@ -18,25 +18,7 @@
           <w:color w:val="7030A0"/>
           <w:lang w:val="en-GB"/>
         </w:rPr>
-        <w:t>&lt;</w:t>
-      </w:r>
-      <w:proofErr w:type="spellStart"/>
-      <w:r>
-        <w:rPr>
-          <w:rFonts w:asciiTheme="minorHAnsi" w:hAnsiTheme="minorHAnsi"/>
-          <w:color w:val="7030A0"/>
-          <w:lang w:val="en-GB"/>
-        </w:rPr>
-        <w:t>config</w:t>
-      </w:r>
-      <w:proofErr w:type="spellEnd"/>
-      <w:r>
-        <w:rPr>
-          <w:rFonts w:asciiTheme="minorHAnsi" w:hAnsiTheme="minorHAnsi"/>
-          <w:color w:val="7030A0"/>
-          <w:lang w:val="en-GB"/>
-        </w:rPr>
-        <w:t>&gt;</w:t>
+        <w:t>&lt;config&gt;</w:t>
       </w:r>
       <w:r>
         <w:rPr>
@@ -61,15 +43,16 @@
           <w:color w:val="984806" w:themeColor="accent6" w:themeShade="80"/>
           <w:lang w:val="en-GB"/>
         </w:rPr>
-        <w:t>{project_loc}\Gendoc\</w:t>
-      </w:r>
+        <w:t>{project_</w:t>
+      </w:r>
+      <w:proofErr w:type="gramStart"/>
       <w:r>
         <w:rPr>
           <w:rFonts w:asciiTheme="minorHAnsi" w:hAnsiTheme="minorHAnsi"/>
           <w:color w:val="984806" w:themeColor="accent6" w:themeShade="80"/>
           <w:lang w:val="en-GB"/>
         </w:rPr>
-        <w:t>QosProfile</w:t>
+        <w:t>loc}\Gendoc\</w:t>
       </w:r>
       <w:r>
         <w:rPr>
@@ -77,7 +60,7 @@
           <w:color w:val="984806" w:themeColor="accent6" w:themeShade="80"/>
           <w:lang w:val="en-GB"/>
         </w:rPr>
-        <w:t>_</w:t>
+        <w:t>QosProfile</w:t>
       </w:r>
       <w:r>
         <w:rPr>
@@ -85,7 +68,7 @@
           <w:color w:val="984806" w:themeColor="accent6" w:themeShade="80"/>
           <w:lang w:val="en-GB"/>
         </w:rPr>
-        <w:t>1</w:t>
+        <w:t>_</w:t>
       </w:r>
       <w:r>
         <w:rPr>
@@ -93,7 +76,7 @@
           <w:color w:val="984806" w:themeColor="accent6" w:themeShade="80"/>
           <w:lang w:val="en-GB"/>
         </w:rPr>
-        <w:t>.0.0-tsp.</w:t>
+        <w:t>1</w:t>
       </w:r>
       <w:r>
         <w:rPr>
@@ -101,16 +84,15 @@
           <w:color w:val="984806" w:themeColor="accent6" w:themeShade="80"/>
           <w:lang w:val="en-GB"/>
         </w:rPr>
-        <w:t>d.t+gendoc.</w:t>
-      </w:r>
-      <w:proofErr w:type="gramStart"/>
+        <w:t>.0.0-tsp.</w:t>
+      </w:r>
       <w:r>
         <w:rPr>
           <w:rFonts w:asciiTheme="minorHAnsi" w:hAnsiTheme="minorHAnsi"/>
           <w:color w:val="984806" w:themeColor="accent6" w:themeShade="80"/>
           <w:lang w:val="en-GB"/>
         </w:rPr>
-        <w:t>${</w:t>
+        <w:t>d.t</w:t>
       </w:r>
       <w:proofErr w:type="gramEnd"/>
       <w:r>
@@ -119,7 +101,23 @@
           <w:color w:val="984806" w:themeColor="accent6" w:themeShade="80"/>
           <w:lang w:val="en-GB"/>
         </w:rPr>
-        <w:t>date}.${time}docx'</w:t>
+        <w:t>+gendoc.</w:t>
+      </w:r>
+      <w:r>
+        <w:rPr>
+          <w:rFonts w:asciiTheme="minorHAnsi" w:hAnsiTheme="minorHAnsi"/>
+          <w:color w:val="984806" w:themeColor="accent6" w:themeShade="80"/>
+          <w:lang w:val="en-GB"/>
+        </w:rPr>
+        <w:t>1.</w:t>
+      </w:r>
+      <w:r>
+        <w:rPr>
+          <w:rFonts w:asciiTheme="minorHAnsi" w:hAnsiTheme="minorHAnsi"/>
+          <w:color w:val="984806" w:themeColor="accent6" w:themeShade="80"/>
+          <w:lang w:val="en-GB"/>
+        </w:rPr>
+        <w:t>docx'</w:t>
       </w:r>
       <w:r>
         <w:rPr>
@@ -158,23 +156,13 @@
         </w:rPr>
         <w:t>/</w:t>
       </w:r>
-      <w:proofErr w:type="spellStart"/>
       <w:r>
         <w:rPr>
           <w:rFonts w:asciiTheme="minorHAnsi" w:hAnsiTheme="minorHAnsi"/>
           <w:color w:val="7030A0"/>
           <w:lang w:val="en-GB"/>
         </w:rPr>
-        <w:t>config</w:t>
-      </w:r>
-      <w:proofErr w:type="spellEnd"/>
-      <w:r>
-        <w:rPr>
-          <w:rFonts w:asciiTheme="minorHAnsi" w:hAnsiTheme="minorHAnsi"/>
-          <w:color w:val="7030A0"/>
-          <w:lang w:val="en-GB"/>
-        </w:rPr>
-        <w:t>&gt;</w:t>
+        <w:t>config&gt;</w:t>
       </w:r>
       <w:r>
         <w:rPr>
@@ -217,60 +205,52 @@
           <w:color w:val="984806" w:themeColor="accent6" w:themeShade="80"/>
           <w:lang w:val="en-GB"/>
         </w:rPr>
-        <w:t>project_loc</w:t>
-      </w:r>
-      <w:proofErr w:type="spellEnd"/>
+        <w:t>project_</w:t>
+      </w:r>
+      <w:proofErr w:type="gramStart"/>
       <w:r>
         <w:rPr>
           <w:rFonts w:asciiTheme="minorHAnsi" w:hAnsiTheme="minorHAnsi"/>
           <w:color w:val="984806" w:themeColor="accent6" w:themeShade="80"/>
           <w:lang w:val="en-GB"/>
         </w:rPr>
-        <w:t>}\</w:t>
-      </w:r>
-      <w:proofErr w:type="spellStart"/>
+        <w:t>loc</w:t>
+      </w:r>
+      <w:proofErr w:type="spellEnd"/>
       <w:r>
         <w:rPr>
           <w:rFonts w:asciiTheme="minorHAnsi" w:hAnsiTheme="minorHAnsi"/>
           <w:color w:val="984806" w:themeColor="accent6" w:themeShade="80"/>
           <w:lang w:val="en-GB"/>
         </w:rPr>
-        <w:t>QosProfile</w:t>
-      </w:r>
+        <w:t>}\</w:t>
+      </w:r>
+      <w:proofErr w:type="spellStart"/>
+      <w:proofErr w:type="gramEnd"/>
       <w:r>
         <w:rPr>
           <w:rFonts w:asciiTheme="minorHAnsi" w:hAnsiTheme="minorHAnsi"/>
           <w:color w:val="984806" w:themeColor="accent6" w:themeShade="80"/>
           <w:lang w:val="en-GB"/>
         </w:rPr>
-        <w:t>.uml</w:t>
-      </w:r>
-      <w:proofErr w:type="spellEnd"/>
+        <w:t>QosProfile</w:t>
+      </w:r>
       <w:r>
         <w:rPr>
           <w:rFonts w:asciiTheme="minorHAnsi" w:hAnsiTheme="minorHAnsi"/>
           <w:color w:val="984806" w:themeColor="accent6" w:themeShade="80"/>
           <w:lang w:val="en-GB"/>
         </w:rPr>
-        <w:t>' element=</w:t>
-      </w:r>
-      <w:proofErr w:type="gramStart"/>
+        <w:t>.uml</w:t>
+      </w:r>
+      <w:proofErr w:type="spellEnd"/>
       <w:r>
         <w:rPr>
           <w:rFonts w:asciiTheme="minorHAnsi" w:hAnsiTheme="minorHAnsi"/>
           <w:color w:val="984806" w:themeColor="accent6" w:themeShade="80"/>
           <w:lang w:val="en-GB"/>
         </w:rPr>
-        <w:t>’{</w:t>
-      </w:r>
-      <w:proofErr w:type="gramEnd"/>
-      <w:r>
-        <w:rPr>
-          <w:rFonts w:asciiTheme="minorHAnsi" w:hAnsiTheme="minorHAnsi"/>
-          <w:color w:val="984806" w:themeColor="accent6" w:themeShade="80"/>
-          <w:lang w:val="en-GB"/>
-        </w:rPr>
-        <w:t>0}’</w:t>
+        <w:t>' element=’{0}’</w:t>
       </w:r>
       <w:r>
         <w:rPr>
@@ -347,7 +327,6 @@
         <w:t>&lt;</w:t>
       </w:r>
       <w:proofErr w:type="spellStart"/>
-      <w:proofErr w:type="gramStart"/>
       <w:r>
         <w:rPr>
           <w:rFonts w:asciiTheme="minorHAnsi" w:hAnsiTheme="minorHAnsi"/>
@@ -359,7 +338,6 @@
         <w:t>gendoc</w:t>
       </w:r>
       <w:proofErr w:type="spellEnd"/>
-      <w:proofErr w:type="gramEnd"/>
       <w:r>
         <w:rPr>
           <w:rFonts w:asciiTheme="minorHAnsi" w:hAnsiTheme="minorHAnsi"/>
@@ -530,9 +508,9 @@
           <w:szCs w:val="20"/>
           <w:lang w:val="en-GB"/>
         </w:rPr>
-        <w:t>project_loc</w:t>
-      </w:r>
-      <w:proofErr w:type="spellEnd"/>
+        <w:t>project_</w:t>
+      </w:r>
+      <w:proofErr w:type="gramStart"/>
       <w:r>
         <w:rPr>
           <w:rFonts w:ascii="Calibri" w:eastAsia="Times New Roman" w:hAnsi="Calibri" w:cs="Calibri"/>
@@ -541,9 +519,9 @@
           <w:szCs w:val="20"/>
           <w:lang w:val="en-GB"/>
         </w:rPr>
-        <w:t>}\</w:t>
-      </w:r>
-      <w:proofErr w:type="spellStart"/>
+        <w:t>loc</w:t>
+      </w:r>
+      <w:proofErr w:type="spellEnd"/>
       <w:r>
         <w:rPr>
           <w:rFonts w:ascii="Calibri" w:eastAsia="Times New Roman" w:hAnsi="Calibri" w:cs="Calibri"/>
@@ -552,8 +530,10 @@
           <w:szCs w:val="20"/>
           <w:lang w:val="en-GB"/>
         </w:rPr>
-        <w:t>QosProfile</w:t>
-      </w:r>
+        <w:t>}\</w:t>
+      </w:r>
+      <w:proofErr w:type="spellStart"/>
+      <w:proofErr w:type="gramEnd"/>
       <w:r>
         <w:rPr>
           <w:rFonts w:ascii="Calibri" w:eastAsia="Times New Roman" w:hAnsi="Calibri" w:cs="Calibri"/>
@@ -562,9 +542,8 @@
           <w:szCs w:val="20"/>
           <w:lang w:val="en-GB"/>
         </w:rPr>
-        <w:t>.uml</w:t>
-      </w:r>
-      <w:proofErr w:type="spellEnd"/>
+        <w:t>QosProfile</w:t>
+      </w:r>
       <w:r>
         <w:rPr>
           <w:rFonts w:ascii="Calibri" w:eastAsia="Times New Roman" w:hAnsi="Calibri" w:cs="Calibri"/>
@@ -573,19 +552,19 @@
           <w:szCs w:val="20"/>
           <w:lang w:val="en-GB"/>
         </w:rPr>
-        <w:t>'</w:t>
-      </w:r>
-      <w:r>
-        <w:rPr>
-          <w:rFonts w:asciiTheme="minorHAnsi" w:hAnsiTheme="minorHAnsi"/>
-          <w:color w:val="7030A0"/>
+        <w:t>.uml</w:t>
+      </w:r>
+      <w:proofErr w:type="spellEnd"/>
+      <w:r>
+        <w:rPr>
+          <w:rFonts w:ascii="Calibri" w:eastAsia="Times New Roman" w:hAnsi="Calibri" w:cs="Calibri"/>
+          <w:color w:val="984806" w:themeColor="accent6" w:themeShade="80"/>
           <w:sz w:val="20"/>
           <w:szCs w:val="20"/>
           <w:lang w:val="en-GB"/>
         </w:rPr>
-        <w:t xml:space="preserve"> element=</w:t>
-      </w:r>
-      <w:proofErr w:type="gramStart"/>
+        <w:t>'</w:t>
+      </w:r>
       <w:r>
         <w:rPr>
           <w:rFonts w:asciiTheme="minorHAnsi" w:hAnsiTheme="minorHAnsi"/>
@@ -594,18 +573,7 @@
           <w:szCs w:val="20"/>
           <w:lang w:val="en-GB"/>
         </w:rPr>
-        <w:t>’{</w:t>
-      </w:r>
-      <w:proofErr w:type="gramEnd"/>
-      <w:r>
-        <w:rPr>
-          <w:rFonts w:asciiTheme="minorHAnsi" w:hAnsiTheme="minorHAnsi"/>
-          <w:color w:val="7030A0"/>
-          <w:sz w:val="20"/>
-          <w:szCs w:val="20"/>
-          <w:lang w:val="en-GB"/>
-        </w:rPr>
-        <w:t xml:space="preserve">0}’ </w:t>
+        <w:t xml:space="preserve"> element=’{0}’ </w:t>
       </w:r>
       <w:proofErr w:type="spellStart"/>
       <w:r>
@@ -753,33 +721,19 @@
           <w:bCs/>
           <w:color w:val="7030A0"/>
         </w:rPr>
-        <w:t>[</w:t>
-      </w:r>
+        <w:t>[for (</w:t>
+      </w:r>
+      <w:proofErr w:type="spellStart"/>
       <w:proofErr w:type="gramStart"/>
       <w:r>
         <w:rPr>
           <w:bCs/>
           <w:color w:val="7030A0"/>
         </w:rPr>
-        <w:t>for</w:t>
-      </w:r>
+        <w:t>cl:Class</w:t>
+      </w:r>
+      <w:proofErr w:type="spellEnd"/>
       <w:proofErr w:type="gramEnd"/>
-      <w:r>
-        <w:rPr>
-          <w:bCs/>
-          <w:color w:val="7030A0"/>
-        </w:rPr>
-        <w:t xml:space="preserve"> (</w:t>
-      </w:r>
-      <w:proofErr w:type="spellStart"/>
-      <w:r>
-        <w:rPr>
-          <w:bCs/>
-          <w:color w:val="7030A0"/>
-        </w:rPr>
-        <w:t>cl:Class</w:t>
-      </w:r>
-      <w:proofErr w:type="spellEnd"/>
       <w:r>
         <w:rPr>
           <w:bCs/>
@@ -839,36 +793,24 @@
         <w:rPr>
           <w:color w:val="7030A0"/>
         </w:rPr>
-        <w:t>[</w:t>
-      </w:r>
+        <w:t>[for (</w:t>
+      </w:r>
+      <w:proofErr w:type="spellStart"/>
       <w:proofErr w:type="gramStart"/>
       <w:r>
         <w:rPr>
           <w:color w:val="7030A0"/>
         </w:rPr>
-        <w:t>for</w:t>
-      </w:r>
+        <w:t>co:Com</w:t>
+      </w:r>
+      <w:r>
+        <w:rPr>
+          <w:color w:val="7030A0"/>
+        </w:rPr>
+        <w:t>ment</w:t>
+      </w:r>
+      <w:proofErr w:type="spellEnd"/>
       <w:proofErr w:type="gramEnd"/>
-      <w:r>
-        <w:rPr>
-          <w:color w:val="7030A0"/>
-        </w:rPr>
-        <w:t xml:space="preserve"> (</w:t>
-      </w:r>
-      <w:proofErr w:type="spellStart"/>
-      <w:r>
-        <w:rPr>
-          <w:color w:val="7030A0"/>
-        </w:rPr>
-        <w:t>co:Com</w:t>
-      </w:r>
-      <w:r>
-        <w:rPr>
-          <w:color w:val="7030A0"/>
-        </w:rPr>
-        <w:t>ment</w:t>
-      </w:r>
-      <w:proofErr w:type="spellEnd"/>
       <w:r>
         <w:rPr>
           <w:color w:val="7030A0"/>
@@ -904,30 +846,30 @@
         <w:t>&lt;</w:t>
       </w:r>
       <w:proofErr w:type="spellStart"/>
+      <w:r>
+        <w:rPr>
+          <w:color w:val="7030A0"/>
+        </w:rPr>
+        <w:t>dropEmpty</w:t>
+      </w:r>
+      <w:proofErr w:type="spellEnd"/>
+      <w:r>
+        <w:rPr>
+          <w:color w:val="7030A0"/>
+        </w:rPr>
+        <w:t>&gt;</w:t>
+      </w:r>
+      <w:r>
+        <w:t>[co._</w:t>
+      </w:r>
+      <w:proofErr w:type="spellStart"/>
       <w:proofErr w:type="gramStart"/>
       <w:r>
-        <w:rPr>
-          <w:color w:val="7030A0"/>
-        </w:rPr>
-        <w:t>dropEmpty</w:t>
+        <w:t>body.clean</w:t>
       </w:r>
       <w:proofErr w:type="spellEnd"/>
       <w:proofErr w:type="gramEnd"/>
       <w:r>
-        <w:rPr>
-          <w:color w:val="7030A0"/>
-        </w:rPr>
-        <w:t>&gt;</w:t>
-      </w:r>
-      <w:r>
-        <w:t>[co._</w:t>
-      </w:r>
-      <w:proofErr w:type="spellStart"/>
-      <w:r>
-        <w:t>body.clean</w:t>
-      </w:r>
-      <w:proofErr w:type="spellEnd"/>
-      <w:r>
         <w:t>()/</w:t>
       </w:r>
       <w:r>
@@ -992,30 +934,18 @@
         <w:rPr>
           <w:color w:val="7030A0"/>
         </w:rPr>
-        <w:t>[</w:t>
-      </w:r>
+        <w:t>[for (</w:t>
+      </w:r>
+      <w:proofErr w:type="spellStart"/>
       <w:proofErr w:type="gramStart"/>
       <w:r>
         <w:rPr>
           <w:color w:val="7030A0"/>
         </w:rPr>
-        <w:t>for</w:t>
-      </w:r>
+        <w:t>st:Stereotype</w:t>
+      </w:r>
+      <w:proofErr w:type="spellEnd"/>
       <w:proofErr w:type="gramEnd"/>
-      <w:r>
-        <w:rPr>
-          <w:color w:val="7030A0"/>
-        </w:rPr>
-        <w:t xml:space="preserve"> (</w:t>
-      </w:r>
-      <w:proofErr w:type="spellStart"/>
-      <w:r>
-        <w:rPr>
-          <w:color w:val="7030A0"/>
-        </w:rPr>
-        <w:t>st:Stereotype</w:t>
-      </w:r>
-      <w:proofErr w:type="spellEnd"/>
       <w:r>
         <w:rPr>
           <w:color w:val="7030A0"/>
@@ -1058,30 +988,18 @@
         <w:rPr>
           <w:color w:val="7030A0"/>
         </w:rPr>
-        <w:t>[</w:t>
-      </w:r>
+        <w:t>[for (</w:t>
+      </w:r>
+      <w:proofErr w:type="spellStart"/>
       <w:proofErr w:type="gramStart"/>
       <w:r>
         <w:rPr>
           <w:color w:val="7030A0"/>
         </w:rPr>
-        <w:t>for</w:t>
-      </w:r>
+        <w:t>oa:Property|st.ownedAttribute</w:t>
+      </w:r>
+      <w:proofErr w:type="spellEnd"/>
       <w:proofErr w:type="gramEnd"/>
-      <w:r>
-        <w:rPr>
-          <w:color w:val="7030A0"/>
-        </w:rPr>
-        <w:t xml:space="preserve"> (</w:t>
-      </w:r>
-      <w:proofErr w:type="spellStart"/>
-      <w:r>
-        <w:rPr>
-          <w:color w:val="7030A0"/>
-        </w:rPr>
-        <w:t>oa:Property|st.ownedAttribute</w:t>
-      </w:r>
-      <w:proofErr w:type="spellEnd"/>
       <w:r>
         <w:rPr>
           <w:color w:val="7030A0"/>
@@ -1396,10 +1314,17 @@
           <w:bCs/>
           <w:color w:val="7030A0"/>
         </w:rPr>
-        <w:t>cl.ownedAttribute</w:t>
+        <w:t>cl</w:t>
+      </w:r>
+      <w:proofErr w:type="gramEnd"/>
+      <w:r>
+        <w:rPr>
+          <w:bCs/>
+          <w:color w:val="7030A0"/>
+        </w:rPr>
+        <w:t>.ownedAttribute</w:t>
       </w:r>
       <w:proofErr w:type="spellEnd"/>
-      <w:proofErr w:type="gramEnd"/>
       <w:r>
         <w:rPr>
           <w:bCs/>
@@ -1527,21 +1452,7 @@
         <w:rPr>
           <w:color w:val="7030A0"/>
         </w:rPr>
-        <w:t>&lt;</w:t>
-      </w:r>
-      <w:proofErr w:type="gramStart"/>
-      <w:r>
-        <w:rPr>
-          <w:color w:val="7030A0"/>
-        </w:rPr>
-        <w:t>table</w:t>
-      </w:r>
-      <w:proofErr w:type="gramEnd"/>
-      <w:r>
-        <w:rPr>
-          <w:color w:val="7030A0"/>
-        </w:rPr>
-        <w:t>&gt;&lt;drop/&gt;</w:t>
+        <w:t>&lt;table&gt;&lt;drop/&gt;</w:t>
       </w:r>
     </w:p>
     <w:tbl>
@@ -1711,30 +1622,18 @@
         <w:rPr>
           <w:color w:val="7030A0"/>
         </w:rPr>
-        <w:t>[</w:t>
-      </w:r>
+        <w:t>[for (</w:t>
+      </w:r>
+      <w:proofErr w:type="spellStart"/>
       <w:proofErr w:type="gramStart"/>
       <w:r>
         <w:rPr>
           <w:color w:val="7030A0"/>
         </w:rPr>
-        <w:t>for</w:t>
-      </w:r>
+        <w:t>p:Property|cl.ownedAttribute</w:t>
+      </w:r>
+      <w:proofErr w:type="spellEnd"/>
       <w:proofErr w:type="gramEnd"/>
-      <w:r>
-        <w:rPr>
-          <w:color w:val="7030A0"/>
-        </w:rPr>
-        <w:t xml:space="preserve"> (</w:t>
-      </w:r>
-      <w:proofErr w:type="spellStart"/>
-      <w:r>
-        <w:rPr>
-          <w:color w:val="7030A0"/>
-        </w:rPr>
-        <w:t>p:Property|cl.ownedAttribute</w:t>
-      </w:r>
-      <w:proofErr w:type="spellEnd"/>
       <w:r>
         <w:rPr>
           <w:color w:val="7030A0"/>
@@ -1846,7 +1745,7 @@
                 <w:sz w:val="16"/>
                 <w:szCs w:val="16"/>
               </w:rPr>
-              <w:t>[</w:t>
+              <w:t>[if(</w:t>
             </w:r>
             <w:proofErr w:type="gramStart"/>
             <w:r>
@@ -1854,7 +1753,7 @@
                 <w:sz w:val="16"/>
                 <w:szCs w:val="16"/>
               </w:rPr>
-              <w:t>if(</w:t>
+              <w:t>p.lower</w:t>
             </w:r>
             <w:proofErr w:type="gramEnd"/>
             <w:r>
@@ -1862,7 +1761,7 @@
                 <w:sz w:val="16"/>
                 <w:szCs w:val="16"/>
               </w:rPr>
-              <w:t>p.lower=p.upper)]1[else][p.lower/]..[if(p.upper=-1)]*[else][p.upper/][/if][/if]</w:t>
+              <w:t>=p.upper)]1[else][p.lower/]..[if(p.upper=-1)]*[else][p.upper/][/if][/if]</w:t>
             </w:r>
           </w:p>
         </w:tc>
@@ -3649,21 +3548,21 @@
         <w:rPr>
           <w:color w:val="7030A0"/>
         </w:rPr>
-        <w:t>[</w:t>
+        <w:t>[else][/</w:t>
       </w:r>
       <w:proofErr w:type="gramStart"/>
       <w:r>
         <w:rPr>
           <w:color w:val="7030A0"/>
         </w:rPr>
-        <w:t>else</w:t>
+        <w:t>if]&lt;</w:t>
       </w:r>
       <w:proofErr w:type="gramEnd"/>
       <w:r>
         <w:rPr>
           <w:color w:val="7030A0"/>
         </w:rPr>
-        <w:t>][/if]&lt;drop/&gt;</w:t>
+        <w:t>drop/&gt;</w:t>
       </w:r>
     </w:p>
     <w:p>
@@ -3699,30 +3598,18 @@
         <w:rPr>
           <w:color w:val="7030A0"/>
         </w:rPr>
-        <w:t>[</w:t>
-      </w:r>
+        <w:t>[for (</w:t>
+      </w:r>
+      <w:proofErr w:type="spellStart"/>
       <w:proofErr w:type="gramStart"/>
       <w:r>
         <w:rPr>
           <w:color w:val="7030A0"/>
         </w:rPr>
-        <w:t>for</w:t>
-      </w:r>
+        <w:t>dt:DataType</w:t>
+      </w:r>
+      <w:proofErr w:type="spellEnd"/>
       <w:proofErr w:type="gramEnd"/>
-      <w:r>
-        <w:rPr>
-          <w:color w:val="7030A0"/>
-        </w:rPr>
-        <w:t xml:space="preserve"> (</w:t>
-      </w:r>
-      <w:proofErr w:type="spellStart"/>
-      <w:r>
-        <w:rPr>
-          <w:color w:val="7030A0"/>
-        </w:rPr>
-        <w:t>dt:DataType</w:t>
-      </w:r>
-      <w:proofErr w:type="spellEnd"/>
       <w:r>
         <w:rPr>
           <w:color w:val="7030A0"/>
@@ -3769,30 +3656,18 @@
         <w:rPr>
           <w:color w:val="7030A0"/>
         </w:rPr>
-        <w:t>[</w:t>
-      </w:r>
+        <w:t xml:space="preserve">[if </w:t>
+      </w:r>
+      <w:proofErr w:type="spellStart"/>
       <w:proofErr w:type="gramStart"/>
       <w:r>
         <w:rPr>
           <w:color w:val="7030A0"/>
         </w:rPr>
-        <w:t>if</w:t>
-      </w:r>
+        <w:t>dt.oclIsTypeOf</w:t>
+      </w:r>
+      <w:proofErr w:type="spellEnd"/>
       <w:proofErr w:type="gramEnd"/>
-      <w:r>
-        <w:rPr>
-          <w:color w:val="7030A0"/>
-        </w:rPr>
-        <w:t xml:space="preserve"> </w:t>
-      </w:r>
-      <w:proofErr w:type="spellStart"/>
-      <w:r>
-        <w:rPr>
-          <w:color w:val="7030A0"/>
-        </w:rPr>
-        <w:t>dt.oclIsTypeOf</w:t>
-      </w:r>
-      <w:proofErr w:type="spellEnd"/>
       <w:r>
         <w:rPr>
           <w:color w:val="7030A0"/>
@@ -3839,36 +3714,24 @@
         <w:rPr>
           <w:color w:val="7030A0"/>
         </w:rPr>
-        <w:t>[</w:t>
-      </w:r>
+        <w:t>[for (</w:t>
+      </w:r>
+      <w:proofErr w:type="spellStart"/>
       <w:proofErr w:type="gramStart"/>
       <w:r>
         <w:rPr>
           <w:color w:val="7030A0"/>
         </w:rPr>
-        <w:t>for</w:t>
-      </w:r>
+        <w:t>co:Com</w:t>
+      </w:r>
+      <w:r>
+        <w:rPr>
+          <w:color w:val="7030A0"/>
+        </w:rPr>
+        <w:t>ment</w:t>
+      </w:r>
+      <w:proofErr w:type="spellEnd"/>
       <w:proofErr w:type="gramEnd"/>
-      <w:r>
-        <w:rPr>
-          <w:color w:val="7030A0"/>
-        </w:rPr>
-        <w:t xml:space="preserve"> (</w:t>
-      </w:r>
-      <w:proofErr w:type="spellStart"/>
-      <w:r>
-        <w:rPr>
-          <w:color w:val="7030A0"/>
-        </w:rPr>
-        <w:t>co:Com</w:t>
-      </w:r>
-      <w:r>
-        <w:rPr>
-          <w:color w:val="7030A0"/>
-        </w:rPr>
-        <w:t>ment</w:t>
-      </w:r>
-      <w:proofErr w:type="spellEnd"/>
       <w:r>
         <w:rPr>
           <w:color w:val="7030A0"/>
@@ -3904,30 +3767,30 @@
         <w:t>&lt;</w:t>
       </w:r>
       <w:proofErr w:type="spellStart"/>
+      <w:r>
+        <w:rPr>
+          <w:color w:val="7030A0"/>
+        </w:rPr>
+        <w:t>dropEmpty</w:t>
+      </w:r>
+      <w:proofErr w:type="spellEnd"/>
+      <w:r>
+        <w:rPr>
+          <w:color w:val="7030A0"/>
+        </w:rPr>
+        <w:t>&gt;</w:t>
+      </w:r>
+      <w:r>
+        <w:t>[co._</w:t>
+      </w:r>
+      <w:proofErr w:type="spellStart"/>
       <w:proofErr w:type="gramStart"/>
       <w:r>
-        <w:rPr>
-          <w:color w:val="7030A0"/>
-        </w:rPr>
-        <w:t>dropEmpty</w:t>
+        <w:t>body.clean</w:t>
       </w:r>
       <w:proofErr w:type="spellEnd"/>
       <w:proofErr w:type="gramEnd"/>
       <w:r>
-        <w:rPr>
-          <w:color w:val="7030A0"/>
-        </w:rPr>
-        <w:t>&gt;</w:t>
-      </w:r>
-      <w:r>
-        <w:t>[co._</w:t>
-      </w:r>
-      <w:proofErr w:type="spellStart"/>
-      <w:r>
-        <w:t>body.clean</w:t>
-      </w:r>
-      <w:proofErr w:type="spellEnd"/>
-      <w:r>
         <w:t>()/</w:t>
       </w:r>
       <w:r>
@@ -3987,30 +3850,18 @@
         <w:rPr>
           <w:color w:val="7030A0"/>
         </w:rPr>
-        <w:t>[</w:t>
-      </w:r>
+        <w:t>[for (</w:t>
+      </w:r>
+      <w:proofErr w:type="spellStart"/>
       <w:proofErr w:type="gramStart"/>
       <w:r>
         <w:rPr>
           <w:color w:val="7030A0"/>
         </w:rPr>
-        <w:t>for</w:t>
-      </w:r>
+        <w:t>st:Stereotype</w:t>
+      </w:r>
+      <w:proofErr w:type="spellEnd"/>
       <w:proofErr w:type="gramEnd"/>
-      <w:r>
-        <w:rPr>
-          <w:color w:val="7030A0"/>
-        </w:rPr>
-        <w:t xml:space="preserve"> (</w:t>
-      </w:r>
-      <w:proofErr w:type="spellStart"/>
-      <w:r>
-        <w:rPr>
-          <w:color w:val="7030A0"/>
-        </w:rPr>
-        <w:t>st:Stereotype</w:t>
-      </w:r>
-      <w:proofErr w:type="spellEnd"/>
       <w:r>
         <w:rPr>
           <w:color w:val="7030A0"/>
@@ -4084,10 +3935,16 @@
         <w:rPr>
           <w:color w:val="7030A0"/>
         </w:rPr>
-        <w:t>dt.ownedAttribute</w:t>
+        <w:t>dt</w:t>
+      </w:r>
+      <w:proofErr w:type="gramEnd"/>
+      <w:r>
+        <w:rPr>
+          <w:color w:val="7030A0"/>
+        </w:rPr>
+        <w:t>.ownedAttribute</w:t>
       </w:r>
       <w:proofErr w:type="spellEnd"/>
-      <w:proofErr w:type="gramEnd"/>
       <w:r>
         <w:rPr>
           <w:color w:val="7030A0"/>
@@ -4221,25 +4078,7 @@
           <w:color w:val="7030A0"/>
           <w:szCs w:val="24"/>
         </w:rPr>
-        <w:t>&lt;</w:t>
-      </w:r>
-      <w:proofErr w:type="gramStart"/>
-      <w:r>
-        <w:rPr>
-          <w:rFonts w:cs="Times New Roman"/>
-          <w:color w:val="7030A0"/>
-          <w:szCs w:val="24"/>
-        </w:rPr>
-        <w:t>table</w:t>
-      </w:r>
-      <w:proofErr w:type="gramEnd"/>
-      <w:r>
-        <w:rPr>
-          <w:rFonts w:cs="Times New Roman"/>
-          <w:color w:val="7030A0"/>
-          <w:szCs w:val="24"/>
-        </w:rPr>
-        <w:t>&gt;</w:t>
+        <w:t>&lt;table&gt;</w:t>
       </w:r>
       <w:r>
         <w:rPr>
@@ -4419,33 +4258,19 @@
           <w:bCs/>
           <w:color w:val="7030A0"/>
         </w:rPr>
-        <w:t>[</w:t>
-      </w:r>
+        <w:t>[for (</w:t>
+      </w:r>
+      <w:proofErr w:type="spellStart"/>
       <w:proofErr w:type="gramStart"/>
       <w:r>
         <w:rPr>
           <w:bCs/>
           <w:color w:val="7030A0"/>
         </w:rPr>
-        <w:t>for</w:t>
-      </w:r>
+        <w:t>p:Property|dt.ownedAttribute</w:t>
+      </w:r>
+      <w:proofErr w:type="spellEnd"/>
       <w:proofErr w:type="gramEnd"/>
-      <w:r>
-        <w:rPr>
-          <w:bCs/>
-          <w:color w:val="7030A0"/>
-        </w:rPr>
-        <w:t xml:space="preserve"> (</w:t>
-      </w:r>
-      <w:proofErr w:type="spellStart"/>
-      <w:r>
-        <w:rPr>
-          <w:bCs/>
-          <w:color w:val="7030A0"/>
-        </w:rPr>
-        <w:t>p:Property|dt.ownedAttribute</w:t>
-      </w:r>
-      <w:proofErr w:type="spellEnd"/>
       <w:r>
         <w:rPr>
           <w:bCs/>
@@ -4483,7 +4308,6 @@
                 <w:szCs w:val="16"/>
               </w:rPr>
             </w:pPr>
-            <w:bookmarkStart w:id="5" w:name="_GoBack" w:colFirst="0" w:colLast="5"/>
             <w:r>
               <w:rPr>
                 <w:rFonts w:asciiTheme="minorHAnsi" w:hAnsiTheme="minorHAnsi"/>
@@ -4598,7 +4422,7 @@
                 <w:sz w:val="16"/>
                 <w:szCs w:val="16"/>
               </w:rPr>
-              <w:t>[</w:t>
+              <w:t>[if(</w:t>
             </w:r>
             <w:proofErr w:type="gramStart"/>
             <w:r>
@@ -4608,7 +4432,7 @@
                 <w:sz w:val="16"/>
                 <w:szCs w:val="16"/>
               </w:rPr>
-              <w:t>if(</w:t>
+              <w:t>p.lower</w:t>
             </w:r>
             <w:proofErr w:type="gramEnd"/>
             <w:r>
@@ -4618,7 +4442,7 @@
                 <w:sz w:val="16"/>
                 <w:szCs w:val="16"/>
               </w:rPr>
-              <w:t>p.lower=p.upper)]</w:t>
+              <w:t>=p.upper)]</w:t>
             </w:r>
             <w:r>
               <w:rPr>
@@ -6717,7 +6541,6 @@
         </w:tc>
       </w:tr>
     </w:tbl>
-    <w:bookmarkEnd w:id="5"/>
     <w:p>
       <w:pPr>
         <w:spacing w:before="0" w:after="0" w:line="240" w:lineRule="auto"/>
@@ -6763,21 +6586,21 @@
         <w:rPr>
           <w:color w:val="7030A0"/>
         </w:rPr>
-        <w:t>[</w:t>
+        <w:t>[else][/</w:t>
       </w:r>
       <w:proofErr w:type="gramStart"/>
       <w:r>
         <w:rPr>
           <w:color w:val="7030A0"/>
         </w:rPr>
-        <w:t>else</w:t>
+        <w:t>if]&lt;</w:t>
       </w:r>
       <w:proofErr w:type="gramEnd"/>
       <w:r>
         <w:rPr>
           <w:color w:val="7030A0"/>
         </w:rPr>
-        <w:t>][/if]&lt;drop/&gt;</w:t>
+        <w:t>drop/&gt;</w:t>
       </w:r>
     </w:p>
     <w:p>
@@ -6791,21 +6614,21 @@
         <w:rPr>
           <w:color w:val="7030A0"/>
         </w:rPr>
-        <w:t>[</w:t>
+        <w:t>[else][/</w:t>
       </w:r>
       <w:proofErr w:type="gramStart"/>
       <w:r>
         <w:rPr>
           <w:color w:val="7030A0"/>
         </w:rPr>
-        <w:t>else</w:t>
+        <w:t>if]&lt;</w:t>
       </w:r>
       <w:proofErr w:type="gramEnd"/>
       <w:r>
         <w:rPr>
           <w:color w:val="7030A0"/>
         </w:rPr>
-        <w:t>][/if]&lt;drop/&gt;</w:t>
+        <w:t>drop/&gt;</w:t>
       </w:r>
     </w:p>
     <w:p>
@@ -6844,33 +6667,19 @@
           <w:bCs/>
           <w:color w:val="7030A0"/>
         </w:rPr>
-        <w:t>[</w:t>
-      </w:r>
+        <w:t>[for (</w:t>
+      </w:r>
+      <w:proofErr w:type="spellStart"/>
       <w:proofErr w:type="gramStart"/>
       <w:r>
         <w:rPr>
           <w:bCs/>
           <w:color w:val="7030A0"/>
         </w:rPr>
-        <w:t>for</w:t>
-      </w:r>
+        <w:t>dt:DataType</w:t>
+      </w:r>
+      <w:proofErr w:type="spellEnd"/>
       <w:proofErr w:type="gramEnd"/>
-      <w:r>
-        <w:rPr>
-          <w:bCs/>
-          <w:color w:val="7030A0"/>
-        </w:rPr>
-        <w:t xml:space="preserve"> (</w:t>
-      </w:r>
-      <w:proofErr w:type="spellStart"/>
-      <w:r>
-        <w:rPr>
-          <w:bCs/>
-          <w:color w:val="7030A0"/>
-        </w:rPr>
-        <w:t>dt:DataType</w:t>
-      </w:r>
-      <w:proofErr w:type="spellEnd"/>
       <w:r>
         <w:rPr>
           <w:bCs/>
@@ -6931,33 +6740,19 @@
           <w:bCs/>
           <w:color w:val="7030A0"/>
         </w:rPr>
-        <w:t>[</w:t>
-      </w:r>
+        <w:t xml:space="preserve">[if </w:t>
+      </w:r>
+      <w:proofErr w:type="spellStart"/>
       <w:proofErr w:type="gramStart"/>
       <w:r>
         <w:rPr>
           <w:bCs/>
           <w:color w:val="7030A0"/>
         </w:rPr>
-        <w:t>if</w:t>
-      </w:r>
+        <w:t>dt.oclIsTypeOf</w:t>
+      </w:r>
+      <w:proofErr w:type="spellEnd"/>
       <w:proofErr w:type="gramEnd"/>
-      <w:r>
-        <w:rPr>
-          <w:bCs/>
-          <w:color w:val="7030A0"/>
-        </w:rPr>
-        <w:t xml:space="preserve"> </w:t>
-      </w:r>
-      <w:proofErr w:type="spellStart"/>
-      <w:r>
-        <w:rPr>
-          <w:bCs/>
-          <w:color w:val="7030A0"/>
-        </w:rPr>
-        <w:t>dt.oclIsTypeOf</w:t>
-      </w:r>
-      <w:proofErr w:type="spellEnd"/>
       <w:r>
         <w:rPr>
           <w:bCs/>
@@ -6987,40 +6782,26 @@
           <w:bCs/>
           <w:color w:val="7030A0"/>
         </w:rPr>
-        <w:t>[</w:t>
-      </w:r>
+        <w:t>[for (</w:t>
+      </w:r>
+      <w:proofErr w:type="spellStart"/>
       <w:proofErr w:type="gramStart"/>
       <w:r>
         <w:rPr>
           <w:bCs/>
           <w:color w:val="7030A0"/>
         </w:rPr>
-        <w:t>for</w:t>
-      </w:r>
+        <w:t>co:Com</w:t>
+      </w:r>
+      <w:r>
+        <w:rPr>
+          <w:bCs/>
+          <w:color w:val="7030A0"/>
+        </w:rPr>
+        <w:t>ment</w:t>
+      </w:r>
+      <w:proofErr w:type="spellEnd"/>
       <w:proofErr w:type="gramEnd"/>
-      <w:r>
-        <w:rPr>
-          <w:bCs/>
-          <w:color w:val="7030A0"/>
-        </w:rPr>
-        <w:t xml:space="preserve"> (</w:t>
-      </w:r>
-      <w:proofErr w:type="spellStart"/>
-      <w:r>
-        <w:rPr>
-          <w:bCs/>
-          <w:color w:val="7030A0"/>
-        </w:rPr>
-        <w:t>co:Com</w:t>
-      </w:r>
-      <w:r>
-        <w:rPr>
-          <w:bCs/>
-          <w:color w:val="7030A0"/>
-        </w:rPr>
-        <w:t>ment</w:t>
-      </w:r>
-      <w:proofErr w:type="spellEnd"/>
       <w:r>
         <w:rPr>
           <w:bCs/>
@@ -7060,30 +6841,30 @@
         <w:t>&lt;</w:t>
       </w:r>
       <w:proofErr w:type="spellStart"/>
+      <w:r>
+        <w:rPr>
+          <w:color w:val="7030A0"/>
+        </w:rPr>
+        <w:t>dropEmpty</w:t>
+      </w:r>
+      <w:proofErr w:type="spellEnd"/>
+      <w:r>
+        <w:rPr>
+          <w:color w:val="7030A0"/>
+        </w:rPr>
+        <w:t>&gt;</w:t>
+      </w:r>
+      <w:r>
+        <w:t>[co._</w:t>
+      </w:r>
+      <w:proofErr w:type="spellStart"/>
       <w:proofErr w:type="gramStart"/>
       <w:r>
-        <w:rPr>
-          <w:color w:val="7030A0"/>
-        </w:rPr>
-        <w:t>dropEmpty</w:t>
+        <w:t>body.clean</w:t>
       </w:r>
       <w:proofErr w:type="spellEnd"/>
       <w:proofErr w:type="gramEnd"/>
       <w:r>
-        <w:rPr>
-          <w:color w:val="7030A0"/>
-        </w:rPr>
-        <w:t>&gt;</w:t>
-      </w:r>
-      <w:r>
-        <w:t>[co._</w:t>
-      </w:r>
-      <w:proofErr w:type="spellStart"/>
-      <w:r>
-        <w:t>body.clean</w:t>
-      </w:r>
-      <w:proofErr w:type="spellEnd"/>
-      <w:r>
         <w:t>()/</w:t>
       </w:r>
       <w:r>
@@ -7160,7 +6941,7 @@
           <w:color w:val="7030A0"/>
         </w:rPr>
         <w:lastRenderedPageBreak/>
-        <w:t>[</w:t>
+        <w:t>[for (</w:t>
       </w:r>
       <w:proofErr w:type="gramStart"/>
       <w:r>
@@ -7168,7 +6949,7 @@
           <w:bCs/>
           <w:color w:val="7030A0"/>
         </w:rPr>
-        <w:t>for</w:t>
+        <w:t>e:EnumerationLiteral|dt.oclAsType</w:t>
       </w:r>
       <w:proofErr w:type="gramEnd"/>
       <w:r>
@@ -7176,7 +6957,7 @@
           <w:bCs/>
           <w:color w:val="7030A0"/>
         </w:rPr>
-        <w:t xml:space="preserve"> (e:EnumerationLiteral|dt.oclAsType(Enumeration).ownedLiteral)]&lt;drop/&gt;</w:t>
+        <w:t>(Enumeration).ownedLiteral)]&lt;drop/&gt;</w:t>
       </w:r>
     </w:p>
     <w:p>
@@ -7341,21 +7122,21 @@
         <w:rPr>
           <w:color w:val="7030A0"/>
         </w:rPr>
-        <w:t>[</w:t>
+        <w:t>[else] [/</w:t>
       </w:r>
       <w:proofErr w:type="gramStart"/>
       <w:r>
         <w:rPr>
           <w:color w:val="7030A0"/>
         </w:rPr>
-        <w:t>else</w:t>
+        <w:t>if]&lt;</w:t>
       </w:r>
       <w:proofErr w:type="gramEnd"/>
       <w:r>
         <w:rPr>
           <w:color w:val="7030A0"/>
         </w:rPr>
-        <w:t>] [/if]&lt;drop/&gt;</w:t>
+        <w:t>drop/&gt;</w:t>
       </w:r>
     </w:p>
     <w:p>
@@ -7391,30 +7172,18 @@
         <w:rPr>
           <w:color w:val="7030A0"/>
         </w:rPr>
-        <w:t>[</w:t>
-      </w:r>
+        <w:t>[for (</w:t>
+      </w:r>
+      <w:proofErr w:type="spellStart"/>
       <w:proofErr w:type="gramStart"/>
       <w:r>
         <w:rPr>
           <w:color w:val="7030A0"/>
         </w:rPr>
-        <w:t>for</w:t>
-      </w:r>
+        <w:t>dt:DataType</w:t>
+      </w:r>
+      <w:proofErr w:type="spellEnd"/>
       <w:proofErr w:type="gramEnd"/>
-      <w:r>
-        <w:rPr>
-          <w:color w:val="7030A0"/>
-        </w:rPr>
-        <w:t xml:space="preserve"> (</w:t>
-      </w:r>
-      <w:proofErr w:type="spellStart"/>
-      <w:r>
-        <w:rPr>
-          <w:color w:val="7030A0"/>
-        </w:rPr>
-        <w:t>dt:DataType</w:t>
-      </w:r>
-      <w:proofErr w:type="spellEnd"/>
       <w:r>
         <w:rPr>
           <w:color w:val="7030A0"/>
@@ -7461,30 +7230,18 @@
         <w:rPr>
           <w:color w:val="7030A0"/>
         </w:rPr>
-        <w:t>[</w:t>
-      </w:r>
+        <w:t xml:space="preserve">[if </w:t>
+      </w:r>
+      <w:proofErr w:type="spellStart"/>
       <w:proofErr w:type="gramStart"/>
       <w:r>
         <w:rPr>
           <w:color w:val="7030A0"/>
         </w:rPr>
-        <w:t>if</w:t>
-      </w:r>
+        <w:t>dt.oclIsTypeOf</w:t>
+      </w:r>
+      <w:proofErr w:type="spellEnd"/>
       <w:proofErr w:type="gramEnd"/>
-      <w:r>
-        <w:rPr>
-          <w:color w:val="7030A0"/>
-        </w:rPr>
-        <w:t xml:space="preserve"> </w:t>
-      </w:r>
-      <w:proofErr w:type="spellStart"/>
-      <w:r>
-        <w:rPr>
-          <w:color w:val="7030A0"/>
-        </w:rPr>
-        <w:t>dt.oclIsTypeOf</w:t>
-      </w:r>
-      <w:proofErr w:type="spellEnd"/>
       <w:r>
         <w:rPr>
           <w:color w:val="7030A0"/>
@@ -7525,36 +7282,24 @@
         <w:rPr>
           <w:color w:val="7030A0"/>
         </w:rPr>
-        <w:t>[</w:t>
-      </w:r>
+        <w:t>[for (</w:t>
+      </w:r>
+      <w:proofErr w:type="spellStart"/>
       <w:proofErr w:type="gramStart"/>
       <w:r>
         <w:rPr>
           <w:color w:val="7030A0"/>
         </w:rPr>
-        <w:t>for</w:t>
-      </w:r>
+        <w:t>co:Com</w:t>
+      </w:r>
+      <w:r>
+        <w:rPr>
+          <w:color w:val="7030A0"/>
+        </w:rPr>
+        <w:t>ment</w:t>
+      </w:r>
+      <w:proofErr w:type="spellEnd"/>
       <w:proofErr w:type="gramEnd"/>
-      <w:r>
-        <w:rPr>
-          <w:color w:val="7030A0"/>
-        </w:rPr>
-        <w:t xml:space="preserve"> (</w:t>
-      </w:r>
-      <w:proofErr w:type="spellStart"/>
-      <w:r>
-        <w:rPr>
-          <w:color w:val="7030A0"/>
-        </w:rPr>
-        <w:t>co:Com</w:t>
-      </w:r>
-      <w:r>
-        <w:rPr>
-          <w:color w:val="7030A0"/>
-        </w:rPr>
-        <w:t>ment</w:t>
-      </w:r>
-      <w:proofErr w:type="spellEnd"/>
       <w:r>
         <w:rPr>
           <w:color w:val="7030A0"/>
@@ -7590,30 +7335,30 @@
         <w:t>&lt;</w:t>
       </w:r>
       <w:proofErr w:type="spellStart"/>
+      <w:r>
+        <w:rPr>
+          <w:color w:val="7030A0"/>
+        </w:rPr>
+        <w:t>dropEmpty</w:t>
+      </w:r>
+      <w:proofErr w:type="spellEnd"/>
+      <w:r>
+        <w:rPr>
+          <w:color w:val="7030A0"/>
+        </w:rPr>
+        <w:t>&gt;</w:t>
+      </w:r>
+      <w:r>
+        <w:t>[co._</w:t>
+      </w:r>
+      <w:proofErr w:type="spellStart"/>
       <w:proofErr w:type="gramStart"/>
       <w:r>
-        <w:rPr>
-          <w:color w:val="7030A0"/>
-        </w:rPr>
-        <w:t>dropEmpty</w:t>
+        <w:t>body.clean</w:t>
       </w:r>
       <w:proofErr w:type="spellEnd"/>
       <w:proofErr w:type="gramEnd"/>
       <w:r>
-        <w:rPr>
-          <w:color w:val="7030A0"/>
-        </w:rPr>
-        <w:t>&gt;</w:t>
-      </w:r>
-      <w:r>
-        <w:t>[co._</w:t>
-      </w:r>
-      <w:proofErr w:type="spellStart"/>
-      <w:r>
-        <w:t>body.clean</w:t>
-      </w:r>
-      <w:proofErr w:type="spellEnd"/>
-      <w:r>
         <w:t>()/</w:t>
       </w:r>
       <w:r>
@@ -7665,21 +7410,21 @@
         <w:rPr>
           <w:color w:val="7030A0"/>
         </w:rPr>
-        <w:t>[</w:t>
+        <w:t>[else] [/</w:t>
       </w:r>
       <w:proofErr w:type="gramStart"/>
       <w:r>
         <w:rPr>
           <w:color w:val="7030A0"/>
         </w:rPr>
-        <w:t>else</w:t>
+        <w:t>if]&lt;</w:t>
       </w:r>
       <w:proofErr w:type="gramEnd"/>
       <w:r>
         <w:rPr>
           <w:color w:val="7030A0"/>
         </w:rPr>
-        <w:t>] [/if]&lt;drop/&gt;</w:t>
+        <w:t>drop/&gt;</w:t>
       </w:r>
     </w:p>
     <w:p>
@@ -7764,7 +7509,7 @@
 </file>
 
 <file path=word/endnotes.xml><?xml version="1.0" encoding="utf-8"?>
-<w:endnotes xmlns:wpc="http://schemas.microsoft.com/office/word/2010/wordprocessingCanvas" xmlns:mc="http://schemas.openxmlformats.org/markup-compatibility/2006" xmlns:o="urn:schemas-microsoft-com:office:office" xmlns:r="http://schemas.openxmlformats.org/officeDocument/2006/relationships" xmlns:m="http://schemas.openxmlformats.org/officeDocument/2006/math" xmlns:v="urn:schemas-microsoft-com:vml" xmlns:wp14="http://schemas.microsoft.com/office/word/2010/wordprocessingDrawing" xmlns:wp="http://schemas.openxmlformats.org/drawingml/2006/wordprocessingDrawing" xmlns:w10="urn:schemas-microsoft-com:office:word" xmlns:w="http://schemas.openxmlformats.org/wordprocessingml/2006/main" xmlns:w14="http://schemas.microsoft.com/office/word/2010/wordml" xmlns:w15="http://schemas.microsoft.com/office/word/2012/wordml" xmlns:wpg="http://schemas.microsoft.com/office/word/2010/wordprocessingGroup" xmlns:wpi="http://schemas.microsoft.com/office/word/2010/wordprocessingInk" xmlns:wne="http://schemas.microsoft.com/office/word/2006/wordml" xmlns:wps="http://schemas.microsoft.com/office/word/2010/wordprocessingShape" mc:Ignorable="w14 w15 wp14">
+<w:endnotes xmlns:wpc="http://schemas.microsoft.com/office/word/2010/wordprocessingCanvas" xmlns:cx="http://schemas.microsoft.com/office/drawing/2014/chartex" xmlns:cx1="http://schemas.microsoft.com/office/drawing/2015/9/8/chartex" xmlns:cx2="http://schemas.microsoft.com/office/drawing/2015/10/21/chartex" xmlns:cx3="http://schemas.microsoft.com/office/drawing/2016/5/9/chartex" xmlns:cx4="http://schemas.microsoft.com/office/drawing/2016/5/10/chartex" xmlns:cx5="http://schemas.microsoft.com/office/drawing/2016/5/11/chartex" xmlns:cx6="http://schemas.microsoft.com/office/drawing/2016/5/12/chartex" xmlns:cx7="http://schemas.microsoft.com/office/drawing/2016/5/13/chartex" xmlns:cx8="http://schemas.microsoft.com/office/drawing/2016/5/14/chartex" xmlns:mc="http://schemas.openxmlformats.org/markup-compatibility/2006" xmlns:aink="http://schemas.microsoft.com/office/drawing/2016/ink" xmlns:am3d="http://schemas.microsoft.com/office/drawing/2017/model3d" xmlns:o="urn:schemas-microsoft-com:office:office" xmlns:r="http://schemas.openxmlformats.org/officeDocument/2006/relationships" xmlns:m="http://schemas.openxmlformats.org/officeDocument/2006/math" xmlns:v="urn:schemas-microsoft-com:vml" xmlns:wp14="http://schemas.microsoft.com/office/word/2010/wordprocessingDrawing" xmlns:wp="http://schemas.openxmlformats.org/drawingml/2006/wordprocessingDrawing" xmlns:w10="urn:schemas-microsoft-com:office:word" xmlns:w="http://schemas.openxmlformats.org/wordprocessingml/2006/main" xmlns:w14="http://schemas.microsoft.com/office/word/2010/wordml" xmlns:w15="http://schemas.microsoft.com/office/word/2012/wordml" xmlns:w16cex="http://schemas.microsoft.com/office/word/2018/wordml/cex" xmlns:w16cid="http://schemas.microsoft.com/office/word/2016/wordml/cid" xmlns:w16="http://schemas.microsoft.com/office/word/2018/wordml" xmlns:w16sdtdh="http://schemas.microsoft.com/office/word/2020/wordml/sdtdatahash" xmlns:w16se="http://schemas.microsoft.com/office/word/2015/wordml/symex" xmlns:wpg="http://schemas.microsoft.com/office/word/2010/wordprocessingGroup" xmlns:wpi="http://schemas.microsoft.com/office/word/2010/wordprocessingInk" xmlns:wne="http://schemas.microsoft.com/office/word/2006/wordml" xmlns:wps="http://schemas.microsoft.com/office/word/2010/wordprocessingShape" mc:Ignorable="w14 w15 w16se w16cid w16 w16cex w16sdtdh wp14">
   <w:endnote w:type="separator" w:id="-1">
     <w:p>
       <w:r>
@@ -7783,7 +7528,7 @@
 </file>
 
 <file path=word/footer1.xml><?xml version="1.0" encoding="utf-8"?>
-<w:ftr xmlns:wpc="http://schemas.microsoft.com/office/word/2010/wordprocessingCanvas" xmlns:mc="http://schemas.openxmlformats.org/markup-compatibility/2006" xmlns:o="urn:schemas-microsoft-com:office:office" xmlns:r="http://schemas.openxmlformats.org/officeDocument/2006/relationships" xmlns:m="http://schemas.openxmlformats.org/officeDocument/2006/math" xmlns:v="urn:schemas-microsoft-com:vml" xmlns:wp14="http://schemas.microsoft.com/office/word/2010/wordprocessingDrawing" xmlns:wp="http://schemas.openxmlformats.org/drawingml/2006/wordprocessingDrawing" xmlns:w10="urn:schemas-microsoft-com:office:word" xmlns:w="http://schemas.openxmlformats.org/wordprocessingml/2006/main" xmlns:w14="http://schemas.microsoft.com/office/word/2010/wordml" xmlns:w15="http://schemas.microsoft.com/office/word/2012/wordml" xmlns:wpg="http://schemas.microsoft.com/office/word/2010/wordprocessingGroup" xmlns:wpi="http://schemas.microsoft.com/office/word/2010/wordprocessingInk" xmlns:wne="http://schemas.microsoft.com/office/word/2006/wordml" xmlns:wps="http://schemas.microsoft.com/office/word/2010/wordprocessingShape" mc:Ignorable="w14 w15 wp14">
+<w:ftr xmlns:wpc="http://schemas.microsoft.com/office/word/2010/wordprocessingCanvas" xmlns:cx="http://schemas.microsoft.com/office/drawing/2014/chartex" xmlns:cx1="http://schemas.microsoft.com/office/drawing/2015/9/8/chartex" xmlns:cx2="http://schemas.microsoft.com/office/drawing/2015/10/21/chartex" xmlns:cx3="http://schemas.microsoft.com/office/drawing/2016/5/9/chartex" xmlns:cx4="http://schemas.microsoft.com/office/drawing/2016/5/10/chartex" xmlns:cx5="http://schemas.microsoft.com/office/drawing/2016/5/11/chartex" xmlns:cx6="http://schemas.microsoft.com/office/drawing/2016/5/12/chartex" xmlns:cx7="http://schemas.microsoft.com/office/drawing/2016/5/13/chartex" xmlns:cx8="http://schemas.microsoft.com/office/drawing/2016/5/14/chartex" xmlns:mc="http://schemas.openxmlformats.org/markup-compatibility/2006" xmlns:aink="http://schemas.microsoft.com/office/drawing/2016/ink" xmlns:am3d="http://schemas.microsoft.com/office/drawing/2017/model3d" xmlns:o="urn:schemas-microsoft-com:office:office" xmlns:r="http://schemas.openxmlformats.org/officeDocument/2006/relationships" xmlns:m="http://schemas.openxmlformats.org/officeDocument/2006/math" xmlns:v="urn:schemas-microsoft-com:vml" xmlns:wp14="http://schemas.microsoft.com/office/word/2010/wordprocessingDrawing" xmlns:wp="http://schemas.openxmlformats.org/drawingml/2006/wordprocessingDrawing" xmlns:w10="urn:schemas-microsoft-com:office:word" xmlns:w="http://schemas.openxmlformats.org/wordprocessingml/2006/main" xmlns:w14="http://schemas.microsoft.com/office/word/2010/wordml" xmlns:w15="http://schemas.microsoft.com/office/word/2012/wordml" xmlns:w16cex="http://schemas.microsoft.com/office/word/2018/wordml/cex" xmlns:w16cid="http://schemas.microsoft.com/office/word/2016/wordml/cid" xmlns:w16="http://schemas.microsoft.com/office/word/2018/wordml" xmlns:w16sdtdh="http://schemas.microsoft.com/office/word/2020/wordml/sdtdatahash" xmlns:w16se="http://schemas.microsoft.com/office/word/2015/wordml/symex" xmlns:wpg="http://schemas.microsoft.com/office/word/2010/wordprocessingGroup" xmlns:wpi="http://schemas.microsoft.com/office/word/2010/wordprocessingInk" xmlns:wne="http://schemas.microsoft.com/office/word/2006/wordml" xmlns:wps="http://schemas.microsoft.com/office/word/2010/wordprocessingShape" mc:Ignorable="w14 w15 w16se w16cid w16 w16cex w16sdtdh wp14">
   <w:p>
     <w:pPr>
       <w:pBdr>
@@ -7853,7 +7598,7 @@
 </file>
 
 <file path=word/footnotes.xml><?xml version="1.0" encoding="utf-8"?>
-<w:footnotes xmlns:wpc="http://schemas.microsoft.com/office/word/2010/wordprocessingCanvas" xmlns:mc="http://schemas.openxmlformats.org/markup-compatibility/2006" xmlns:o="urn:schemas-microsoft-com:office:office" xmlns:r="http://schemas.openxmlformats.org/officeDocument/2006/relationships" xmlns:m="http://schemas.openxmlformats.org/officeDocument/2006/math" xmlns:v="urn:schemas-microsoft-com:vml" xmlns:wp14="http://schemas.microsoft.com/office/word/2010/wordprocessingDrawing" xmlns:wp="http://schemas.openxmlformats.org/drawingml/2006/wordprocessingDrawing" xmlns:w10="urn:schemas-microsoft-com:office:word" xmlns:w="http://schemas.openxmlformats.org/wordprocessingml/2006/main" xmlns:w14="http://schemas.microsoft.com/office/word/2010/wordml" xmlns:w15="http://schemas.microsoft.com/office/word/2012/wordml" xmlns:wpg="http://schemas.microsoft.com/office/word/2010/wordprocessingGroup" xmlns:wpi="http://schemas.microsoft.com/office/word/2010/wordprocessingInk" xmlns:wne="http://schemas.microsoft.com/office/word/2006/wordml" xmlns:wps="http://schemas.microsoft.com/office/word/2010/wordprocessingShape" mc:Ignorable="w14 w15 wp14">
+<w:footnotes xmlns:wpc="http://schemas.microsoft.com/office/word/2010/wordprocessingCanvas" xmlns:cx="http://schemas.microsoft.com/office/drawing/2014/chartex" xmlns:cx1="http://schemas.microsoft.com/office/drawing/2015/9/8/chartex" xmlns:cx2="http://schemas.microsoft.com/office/drawing/2015/10/21/chartex" xmlns:cx3="http://schemas.microsoft.com/office/drawing/2016/5/9/chartex" xmlns:cx4="http://schemas.microsoft.com/office/drawing/2016/5/10/chartex" xmlns:cx5="http://schemas.microsoft.com/office/drawing/2016/5/11/chartex" xmlns:cx6="http://schemas.microsoft.com/office/drawing/2016/5/12/chartex" xmlns:cx7="http://schemas.microsoft.com/office/drawing/2016/5/13/chartex" xmlns:cx8="http://schemas.microsoft.com/office/drawing/2016/5/14/chartex" xmlns:mc="http://schemas.openxmlformats.org/markup-compatibility/2006" xmlns:aink="http://schemas.microsoft.com/office/drawing/2016/ink" xmlns:am3d="http://schemas.microsoft.com/office/drawing/2017/model3d" xmlns:o="urn:schemas-microsoft-com:office:office" xmlns:r="http://schemas.openxmlformats.org/officeDocument/2006/relationships" xmlns:m="http://schemas.openxmlformats.org/officeDocument/2006/math" xmlns:v="urn:schemas-microsoft-com:vml" xmlns:wp14="http://schemas.microsoft.com/office/word/2010/wordprocessingDrawing" xmlns:wp="http://schemas.openxmlformats.org/drawingml/2006/wordprocessingDrawing" xmlns:w10="urn:schemas-microsoft-com:office:word" xmlns:w="http://schemas.openxmlformats.org/wordprocessingml/2006/main" xmlns:w14="http://schemas.microsoft.com/office/word/2010/wordml" xmlns:w15="http://schemas.microsoft.com/office/word/2012/wordml" xmlns:w16cex="http://schemas.microsoft.com/office/word/2018/wordml/cex" xmlns:w16cid="http://schemas.microsoft.com/office/word/2016/wordml/cid" xmlns:w16="http://schemas.microsoft.com/office/word/2018/wordml" xmlns:w16sdtdh="http://schemas.microsoft.com/office/word/2020/wordml/sdtdatahash" xmlns:w16se="http://schemas.microsoft.com/office/word/2015/wordml/symex" xmlns:wpg="http://schemas.microsoft.com/office/word/2010/wordprocessingGroup" xmlns:wpi="http://schemas.microsoft.com/office/word/2010/wordprocessingInk" xmlns:wne="http://schemas.microsoft.com/office/word/2006/wordml" xmlns:wps="http://schemas.microsoft.com/office/word/2010/wordprocessingShape" mc:Ignorable="w14 w15 w16se w16cid w16 w16cex w16sdtdh wp14">
   <w:footnote w:type="separator" w:id="-1">
     <w:p>
       <w:r>
@@ -7872,7 +7617,7 @@
 </file>
 
 <file path=word/header1.xml><?xml version="1.0" encoding="utf-8"?>
-<w:hdr xmlns:wpc="http://schemas.microsoft.com/office/word/2010/wordprocessingCanvas" xmlns:mc="http://schemas.openxmlformats.org/markup-compatibility/2006" xmlns:o="urn:schemas-microsoft-com:office:office" xmlns:r="http://schemas.openxmlformats.org/officeDocument/2006/relationships" xmlns:m="http://schemas.openxmlformats.org/officeDocument/2006/math" xmlns:v="urn:schemas-microsoft-com:vml" xmlns:wp14="http://schemas.microsoft.com/office/word/2010/wordprocessingDrawing" xmlns:wp="http://schemas.openxmlformats.org/drawingml/2006/wordprocessingDrawing" xmlns:w10="urn:schemas-microsoft-com:office:word" xmlns:w="http://schemas.openxmlformats.org/wordprocessingml/2006/main" xmlns:w14="http://schemas.microsoft.com/office/word/2010/wordml" xmlns:w15="http://schemas.microsoft.com/office/word/2012/wordml" xmlns:wpg="http://schemas.microsoft.com/office/word/2010/wordprocessingGroup" xmlns:wpi="http://schemas.microsoft.com/office/word/2010/wordprocessingInk" xmlns:wne="http://schemas.microsoft.com/office/word/2006/wordml" xmlns:wps="http://schemas.microsoft.com/office/word/2010/wordprocessingShape" mc:Ignorable="w14 w15 wp14">
+<w:hdr xmlns:wpc="http://schemas.microsoft.com/office/word/2010/wordprocessingCanvas" xmlns:cx="http://schemas.microsoft.com/office/drawing/2014/chartex" xmlns:cx1="http://schemas.microsoft.com/office/drawing/2015/9/8/chartex" xmlns:cx2="http://schemas.microsoft.com/office/drawing/2015/10/21/chartex" xmlns:cx3="http://schemas.microsoft.com/office/drawing/2016/5/9/chartex" xmlns:cx4="http://schemas.microsoft.com/office/drawing/2016/5/10/chartex" xmlns:cx5="http://schemas.microsoft.com/office/drawing/2016/5/11/chartex" xmlns:cx6="http://schemas.microsoft.com/office/drawing/2016/5/12/chartex" xmlns:cx7="http://schemas.microsoft.com/office/drawing/2016/5/13/chartex" xmlns:cx8="http://schemas.microsoft.com/office/drawing/2016/5/14/chartex" xmlns:mc="http://schemas.openxmlformats.org/markup-compatibility/2006" xmlns:aink="http://schemas.microsoft.com/office/drawing/2016/ink" xmlns:am3d="http://schemas.microsoft.com/office/drawing/2017/model3d" xmlns:o="urn:schemas-microsoft-com:office:office" xmlns:r="http://schemas.openxmlformats.org/officeDocument/2006/relationships" xmlns:m="http://schemas.openxmlformats.org/officeDocument/2006/math" xmlns:v="urn:schemas-microsoft-com:vml" xmlns:wp14="http://schemas.microsoft.com/office/word/2010/wordprocessingDrawing" xmlns:wp="http://schemas.openxmlformats.org/drawingml/2006/wordprocessingDrawing" xmlns:w10="urn:schemas-microsoft-com:office:word" xmlns:w="http://schemas.openxmlformats.org/wordprocessingml/2006/main" xmlns:w14="http://schemas.microsoft.com/office/word/2010/wordml" xmlns:w15="http://schemas.microsoft.com/office/word/2012/wordml" xmlns:w16cex="http://schemas.microsoft.com/office/word/2018/wordml/cex" xmlns:w16cid="http://schemas.microsoft.com/office/word/2016/wordml/cid" xmlns:w16="http://schemas.microsoft.com/office/word/2018/wordml" xmlns:w16sdtdh="http://schemas.microsoft.com/office/word/2020/wordml/sdtdatahash" xmlns:w16se="http://schemas.microsoft.com/office/word/2015/wordml/symex" xmlns:wpg="http://schemas.microsoft.com/office/word/2010/wordprocessingGroup" xmlns:wpi="http://schemas.microsoft.com/office/word/2010/wordprocessingInk" xmlns:wne="http://schemas.microsoft.com/office/word/2006/wordml" xmlns:wps="http://schemas.microsoft.com/office/word/2010/wordprocessingShape" mc:Ignorable="w14 w15 w16se w16cid w16 w16cex w16sdtdh wp14">
   <w:p>
     <w:pPr>
       <w:pStyle w:val="Kopfzeile"/>
@@ -7924,14 +7669,20 @@
       <w:rPr>
         <w:lang w:val="de-DE"/>
       </w:rPr>
-      <w:t>.n</w:t>
+      <w:t>.</w:t>
+    </w:r>
+    <w:r>
+      <w:rPr>
+        <w:lang w:val="de-DE"/>
+      </w:rPr>
+      <w:t>1</w:t>
     </w:r>
   </w:p>
 </w:hdr>
 </file>
 
 <file path=word/numbering.xml><?xml version="1.0" encoding="utf-8"?>
-<w:numbering xmlns:wpc="http://schemas.microsoft.com/office/word/2010/wordprocessingCanvas" xmlns:mc="http://schemas.openxmlformats.org/markup-compatibility/2006" xmlns:o="urn:schemas-microsoft-com:office:office" xmlns:r="http://schemas.openxmlformats.org/officeDocument/2006/relationships" xmlns:m="http://schemas.openxmlformats.org/officeDocument/2006/math" xmlns:v="urn:schemas-microsoft-com:vml" xmlns:wp14="http://schemas.microsoft.com/office/word/2010/wordprocessingDrawing" xmlns:wp="http://schemas.openxmlformats.org/drawingml/2006/wordprocessingDrawing" xmlns:w10="urn:schemas-microsoft-com:office:word" xmlns:w="http://schemas.openxmlformats.org/wordprocessingml/2006/main" xmlns:w14="http://schemas.microsoft.com/office/word/2010/wordml" xmlns:w15="http://schemas.microsoft.com/office/word/2012/wordml" xmlns:wpg="http://schemas.microsoft.com/office/word/2010/wordprocessingGroup" xmlns:wpi="http://schemas.microsoft.com/office/word/2010/wordprocessingInk" xmlns:wne="http://schemas.microsoft.com/office/word/2006/wordml" xmlns:wps="http://schemas.microsoft.com/office/word/2010/wordprocessingShape" mc:Ignorable="w14 w15 wp14">
+<w:numbering xmlns:wpc="http://schemas.microsoft.com/office/word/2010/wordprocessingCanvas" xmlns:cx="http://schemas.microsoft.com/office/drawing/2014/chartex" xmlns:cx1="http://schemas.microsoft.com/office/drawing/2015/9/8/chartex" xmlns:cx2="http://schemas.microsoft.com/office/drawing/2015/10/21/chartex" xmlns:cx3="http://schemas.microsoft.com/office/drawing/2016/5/9/chartex" xmlns:cx4="http://schemas.microsoft.com/office/drawing/2016/5/10/chartex" xmlns:cx5="http://schemas.microsoft.com/office/drawing/2016/5/11/chartex" xmlns:cx6="http://schemas.microsoft.com/office/drawing/2016/5/12/chartex" xmlns:cx7="http://schemas.microsoft.com/office/drawing/2016/5/13/chartex" xmlns:cx8="http://schemas.microsoft.com/office/drawing/2016/5/14/chartex" xmlns:mc="http://schemas.openxmlformats.org/markup-compatibility/2006" xmlns:aink="http://schemas.microsoft.com/office/drawing/2016/ink" xmlns:am3d="http://schemas.microsoft.com/office/drawing/2017/model3d" xmlns:o="urn:schemas-microsoft-com:office:office" xmlns:r="http://schemas.openxmlformats.org/officeDocument/2006/relationships" xmlns:m="http://schemas.openxmlformats.org/officeDocument/2006/math" xmlns:v="urn:schemas-microsoft-com:vml" xmlns:wp14="http://schemas.microsoft.com/office/word/2010/wordprocessingDrawing" xmlns:wp="http://schemas.openxmlformats.org/drawingml/2006/wordprocessingDrawing" xmlns:w10="urn:schemas-microsoft-com:office:word" xmlns:w="http://schemas.openxmlformats.org/wordprocessingml/2006/main" xmlns:w14="http://schemas.microsoft.com/office/word/2010/wordml" xmlns:w15="http://schemas.microsoft.com/office/word/2012/wordml" xmlns:w16cex="http://schemas.microsoft.com/office/word/2018/wordml/cex" xmlns:w16cid="http://schemas.microsoft.com/office/word/2016/wordml/cid" xmlns:w16="http://schemas.microsoft.com/office/word/2018/wordml" xmlns:w16sdtdh="http://schemas.microsoft.com/office/word/2020/wordml/sdtdatahash" xmlns:w16se="http://schemas.microsoft.com/office/word/2015/wordml/symex" xmlns:wpg="http://schemas.microsoft.com/office/word/2010/wordprocessingGroup" xmlns:wpi="http://schemas.microsoft.com/office/word/2010/wordprocessingInk" xmlns:wne="http://schemas.microsoft.com/office/word/2006/wordml" xmlns:wps="http://schemas.microsoft.com/office/word/2010/wordprocessingShape" mc:Ignorable="w14 w15 w16se w16cid w16 w16cex w16sdtdh wp14">
   <w:abstractNum w:abstractNumId="0" w15:restartNumberingAfterBreak="0">
     <w:nsid w:val="FFFFFF7D"/>
     <w:multiLevelType w:val="singleLevel"/>
@@ -10016,7 +9767,7 @@
 </file>
 
 <file path=word/styles.xml><?xml version="1.0" encoding="utf-8"?>
-<w:styles xmlns:mc="http://schemas.openxmlformats.org/markup-compatibility/2006" xmlns:r="http://schemas.openxmlformats.org/officeDocument/2006/relationships" xmlns:w="http://schemas.openxmlformats.org/wordprocessingml/2006/main" xmlns:w14="http://schemas.microsoft.com/office/word/2010/wordml" xmlns:w15="http://schemas.microsoft.com/office/word/2012/wordml" mc:Ignorable="w14 w15">
+<w:styles xmlns:mc="http://schemas.openxmlformats.org/markup-compatibility/2006" xmlns:r="http://schemas.openxmlformats.org/officeDocument/2006/relationships" xmlns:w="http://schemas.openxmlformats.org/wordprocessingml/2006/main" xmlns:w14="http://schemas.microsoft.com/office/word/2010/wordml" xmlns:w15="http://schemas.microsoft.com/office/word/2012/wordml" xmlns:w16cex="http://schemas.microsoft.com/office/word/2018/wordml/cex" xmlns:w16cid="http://schemas.microsoft.com/office/word/2016/wordml/cid" xmlns:w16="http://schemas.microsoft.com/office/word/2018/wordml" xmlns:w16sdtdh="http://schemas.microsoft.com/office/word/2020/wordml/sdtdatahash" xmlns:w16se="http://schemas.microsoft.com/office/word/2015/wordml/symex" mc:Ignorable="w14 w15 w16se w16cid w16 w16cex w16sdtdh">
   <w:docDefaults>
     <w:rPrDefault>
       <w:rPr>
@@ -10026,7 +9777,7 @@
     </w:rPrDefault>
     <w:pPrDefault/>
   </w:docDefaults>
-  <w:latentStyles w:defLockedState="0" w:defUIPriority="99" w:defSemiHidden="0" w:defUnhideWhenUsed="0" w:defQFormat="0" w:count="371">
+  <w:latentStyles w:defLockedState="0" w:defUIPriority="99" w:defSemiHidden="0" w:defUnhideWhenUsed="0" w:defQFormat="0" w:count="376">
     <w:lsdException w:name="Normal" w:locked="1" w:uiPriority="0" w:qFormat="1"/>
     <w:lsdException w:name="heading 1" w:locked="1" w:qFormat="1"/>
     <w:lsdException w:name="heading 2" w:locked="1" w:qFormat="1"/>
@@ -10132,7 +9883,7 @@
     <w:lsdException w:name="HTML Sample" w:locked="1" w:semiHidden="1" w:unhideWhenUsed="1"/>
     <w:lsdException w:name="HTML Typewriter" w:locked="1" w:semiHidden="1" w:unhideWhenUsed="1"/>
     <w:lsdException w:name="HTML Variable" w:locked="1" w:semiHidden="1" w:unhideWhenUsed="1"/>
-    <w:lsdException w:name="Normal Table" w:locked="1" w:semiHidden="1" w:unhideWhenUsed="1"/>
+    <w:lsdException w:name="Normal Table" w:locked="1"/>
     <w:lsdException w:name="annotation subject" w:locked="1" w:semiHidden="1" w:unhideWhenUsed="1"/>
     <w:lsdException w:name="No List" w:locked="1" w:semiHidden="1" w:unhideWhenUsed="1"/>
     <w:lsdException w:name="Outline List 1" w:locked="1" w:semiHidden="1" w:unhideWhenUsed="1"/>
@@ -10175,11 +9926,11 @@
     <w:lsdException w:name="Table Contemporary" w:locked="1" w:semiHidden="1" w:unhideWhenUsed="1"/>
     <w:lsdException w:name="Table Elegant" w:locked="1" w:semiHidden="1" w:unhideWhenUsed="1"/>
     <w:lsdException w:name="Table Professional" w:locked="1" w:semiHidden="1" w:unhideWhenUsed="1"/>
-    <w:lsdException w:name="Table Subtle 1" w:locked="1" w:semiHidden="1" w:unhideWhenUsed="1"/>
+    <w:lsdException w:name="Table Subtle 1" w:locked="1"/>
     <w:lsdException w:name="Table Subtle 2" w:locked="1" w:semiHidden="1" w:unhideWhenUsed="1"/>
     <w:lsdException w:name="Table Web 1" w:locked="1" w:semiHidden="1" w:unhideWhenUsed="1"/>
-    <w:lsdException w:name="Table Web 2" w:locked="1" w:semiHidden="1" w:unhideWhenUsed="1"/>
-    <w:lsdException w:name="Table Web 3" w:locked="1" w:semiHidden="1" w:unhideWhenUsed="1"/>
+    <w:lsdException w:name="Table Web 2" w:locked="1"/>
+    <w:lsdException w:name="Table Web 3" w:locked="1"/>
     <w:lsdException w:name="Balloon Text" w:locked="1" w:semiHidden="1" w:unhideWhenUsed="1"/>
     <w:lsdException w:name="Table Grid" w:locked="1"/>
     <w:lsdException w:name="Table Theme" w:locked="1" w:semiHidden="1" w:unhideWhenUsed="1"/>
@@ -10293,7 +10044,7 @@
     <w:lsdException w:name="Intense Reference" w:uiPriority="32" w:qFormat="1"/>
     <w:lsdException w:name="Book Title" w:uiPriority="33" w:qFormat="1"/>
     <w:lsdException w:name="Bibliography" w:semiHidden="1" w:uiPriority="37" w:unhideWhenUsed="1"/>
-    <w:lsdException w:name="TOC Heading" w:uiPriority="39" w:qFormat="1"/>
+    <w:lsdException w:name="TOC Heading" w:semiHidden="1" w:uiPriority="39" w:unhideWhenUsed="1" w:qFormat="1"/>
     <w:lsdException w:name="Plain Table 1" w:uiPriority="41"/>
     <w:lsdException w:name="Plain Table 2" w:uiPriority="42"/>
     <w:lsdException w:name="Plain Table 3" w:uiPriority="43"/>
@@ -10398,6 +10149,11 @@
     <w:lsdException w:name="List Table 5 Dark Accent 6" w:uiPriority="50"/>
     <w:lsdException w:name="List Table 6 Colorful Accent 6" w:uiPriority="51"/>
     <w:lsdException w:name="List Table 7 Colorful Accent 6" w:uiPriority="52"/>
+    <w:lsdException w:name="Mention" w:semiHidden="1" w:unhideWhenUsed="1"/>
+    <w:lsdException w:name="Smart Hyperlink" w:semiHidden="1" w:unhideWhenUsed="1"/>
+    <w:lsdException w:name="Hashtag" w:semiHidden="1" w:unhideWhenUsed="1"/>
+    <w:lsdException w:name="Unresolved Mention" w:semiHidden="1" w:unhideWhenUsed="1"/>
+    <w:lsdException w:name="Smart Link" w:semiHidden="1" w:unhideWhenUsed="1"/>
   </w:latentStyles>
   <w:style w:type="paragraph" w:default="1" w:styleId="Standard">
     <w:name w:val="Normal"/>

</xml_diff>